<commit_message>
BL Iinput feature added
</commit_message>
<xml_diff>
--- a/forwadings/templets/receving_docs/3-6.WATCHMAN FORWARDING.docx
+++ b/forwadings/templets/receving_docs/3-6.WATCHMAN FORWARDING.docx
@@ -14,8 +14,74 @@
     <w:p>
       <w:pPr>
         <w:spacing w:after="200" w:line="276" w:lineRule="auto"/>
-        <w:jc w:val="right"/>
-      </w:pPr>
+      </w:pPr>
+      <w:r>
+        <w:rPr>
+          <w:b/>
+        </w:rPr>
+        <w:t xml:space="preserve"> </w:t>
+      </w:r>
+      <w:r>
+        <w:rPr>
+          <w:b/>
+        </w:rPr>
+        <w:tab/>
+      </w:r>
+      <w:r>
+        <w:rPr>
+          <w:b/>
+        </w:rPr>
+        <w:tab/>
+      </w:r>
+      <w:r>
+        <w:rPr>
+          <w:b/>
+        </w:rPr>
+        <w:tab/>
+      </w:r>
+      <w:r>
+        <w:rPr>
+          <w:b/>
+        </w:rPr>
+        <w:tab/>
+      </w:r>
+      <w:r>
+        <w:rPr>
+          <w:b/>
+        </w:rPr>
+        <w:tab/>
+      </w:r>
+      <w:r>
+        <w:rPr>
+          <w:b/>
+        </w:rPr>
+        <w:tab/>
+      </w:r>
+      <w:r>
+        <w:rPr>
+          <w:b/>
+        </w:rPr>
+        <w:tab/>
+      </w:r>
+      <w:r>
+        <w:rPr>
+          <w:b/>
+        </w:rPr>
+        <w:tab/>
+      </w:r>
+      <w:r>
+        <w:rPr>
+          <w:b/>
+        </w:rPr>
+        <w:tab/>
+        <w:t xml:space="preserve">    </w:t>
+      </w:r>
+      <w:r>
+        <w:rPr>
+          <w:b/>
+        </w:rPr>
+        <w:tab/>
+      </w:r>
       <w:r>
         <w:rPr>
           <w:b/>
@@ -26,7 +92,7 @@
         <w:rPr>
           <w:b/>
         </w:rPr>
-        <w:t>:       .${month}.${year}</w:t>
+        <w:t xml:space="preserve">:       </w:t>
       </w:r>
     </w:p>
     <w:p>

</xml_diff>